<commit_message>
Add new screen UI
</commit_message>
<xml_diff>
--- a/Analysis document/Phân tích phần mềm.docx
+++ b/Analysis document/Phân tích phần mềm.docx
@@ -1533,8 +1533,16 @@
         <w:rPr>
           <w:sz w:val="30"/>
           <w:szCs w:val="30"/>
-        </w:rPr>
-        <w:t>Màn hình chính (home page</w:t>
+          <w:highlight w:val="green"/>
+        </w:rPr>
+        <w:t>Màn hình chính</w:t>
+      </w:r>
+      <w:r>
+        <w:rPr>
+          <w:sz w:val="30"/>
+          <w:szCs w:val="30"/>
+        </w:rPr>
+        <w:t xml:space="preserve"> (home page</w:t>
       </w:r>
       <w:r>
         <w:rPr>
@@ -1803,8 +1811,16 @@
         <w:rPr>
           <w:sz w:val="30"/>
           <w:szCs w:val="30"/>
-        </w:rPr>
-        <w:t>Màn hình xem danh sách cửa hàng (List Stores Page: tab2):</w:t>
+          <w:highlight w:val="green"/>
+        </w:rPr>
+        <w:t>Màn hình xem danh sách cửa hàng</w:t>
+      </w:r>
+      <w:r>
+        <w:rPr>
+          <w:sz w:val="30"/>
+          <w:szCs w:val="30"/>
+        </w:rPr>
+        <w:t xml:space="preserve"> (List Stores Page: tab2):</w:t>
       </w:r>
     </w:p>
     <w:p>
@@ -2337,8 +2353,16 @@
         <w:rPr>
           <w:sz w:val="30"/>
           <w:szCs w:val="30"/>
-        </w:rPr>
-        <w:t>Màn hình Giỏ hàng (Cart page):</w:t>
+          <w:highlight w:val="green"/>
+        </w:rPr>
+        <w:t>Màn hình Giỏ hàng</w:t>
+      </w:r>
+      <w:r>
+        <w:rPr>
+          <w:sz w:val="30"/>
+          <w:szCs w:val="30"/>
+        </w:rPr>
+        <w:t xml:space="preserve"> (Cart page):</w:t>
       </w:r>
     </w:p>
     <w:p>
@@ -2390,6 +2414,7 @@
           <w:sz w:val="30"/>
           <w:szCs w:val="30"/>
         </w:rPr>
+        <w:lastRenderedPageBreak/>
         <w:t>Tiêu đề: Cart</w:t>
       </w:r>
     </w:p>
@@ -3019,12 +3044,14 @@
           <w:szCs w:val="30"/>
         </w:rPr>
       </w:pPr>
-      <w:r>
-        <w:rPr>
-          <w:sz w:val="30"/>
-          <w:szCs w:val="30"/>
-        </w:rPr>
-        <w:t>Mỗi danh mục gồm List các item order, Popup preview orders:</w:t>
+      <w:bookmarkStart w:id="0" w:name="_GoBack"/>
+      <w:bookmarkEnd w:id="0"/>
+      <w:r>
+        <w:rPr>
+          <w:sz w:val="30"/>
+          <w:szCs w:val="30"/>
+        </w:rPr>
+        <w:t>Popup preview orders:</w:t>
       </w:r>
     </w:p>
     <w:p>
@@ -4433,8 +4460,6 @@
         </w:rPr>
         <w:t>CustomedControls:</w:t>
       </w:r>
-      <w:bookmarkStart w:id="0" w:name="_GoBack"/>
-      <w:bookmarkEnd w:id="0"/>
     </w:p>
     <w:sectPr>
       <w:pgSz w:w="12240" w:h="15840"/>
@@ -9893,7 +9918,7 @@
 </file>
 
 <file path=customXml/itemProps1.xml><?xml version="1.0" encoding="utf-8"?>
-<ds:datastoreItem xmlns:ds="http://schemas.openxmlformats.org/officeDocument/2006/customXml" ds:itemID="{E74B77C8-8448-493B-BC1E-DB38D59B757E}">
+<ds:datastoreItem xmlns:ds="http://schemas.openxmlformats.org/officeDocument/2006/customXml" ds:itemID="{E0D2B412-1AA5-4808-A797-102E33E00239}">
   <ds:schemaRefs>
     <ds:schemaRef ds:uri="http://schemas.openxmlformats.org/officeDocument/2006/bibliography"/>
   </ds:schemaRefs>

</xml_diff>

<commit_message>
Fix and Add new screens for UI
</commit_message>
<xml_diff>
--- a/Analysis document/Phân tích phần mềm.docx
+++ b/Analysis document/Phân tích phần mềm.docx
@@ -2414,7 +2414,6 @@
           <w:sz w:val="30"/>
           <w:szCs w:val="30"/>
         </w:rPr>
-        <w:lastRenderedPageBreak/>
         <w:t>Tiêu đề: Cart</w:t>
       </w:r>
     </w:p>
@@ -2489,12 +2488,14 @@
         <w:rPr>
           <w:sz w:val="30"/>
           <w:szCs w:val="30"/>
-        </w:rPr>
-      </w:pPr>
-      <w:r>
-        <w:rPr>
-          <w:sz w:val="30"/>
-          <w:szCs w:val="30"/>
+          <w:highlight w:val="green"/>
+        </w:rPr>
+      </w:pPr>
+      <w:r>
+        <w:rPr>
+          <w:sz w:val="30"/>
+          <w:szCs w:val="30"/>
+          <w:highlight w:val="green"/>
         </w:rPr>
         <w:t>Popup address:</w:t>
       </w:r>
@@ -2868,8 +2869,16 @@
         <w:rPr>
           <w:sz w:val="30"/>
           <w:szCs w:val="30"/>
-        </w:rPr>
-        <w:t>Màn hình Hóa đơn (Orders page): show các hóa đơn đã và đang đặt</w:t>
+          <w:highlight w:val="green"/>
+        </w:rPr>
+        <w:t>Màn hình Hóa đơn (Orders page): s</w:t>
+      </w:r>
+      <w:r>
+        <w:rPr>
+          <w:sz w:val="30"/>
+          <w:szCs w:val="30"/>
+        </w:rPr>
+        <w:t>how các hóa đơn đã và đang đặt</w:t>
       </w:r>
     </w:p>
     <w:p>
@@ -3042,56 +3051,74 @@
         <w:rPr>
           <w:sz w:val="30"/>
           <w:szCs w:val="30"/>
-        </w:rPr>
-      </w:pPr>
+          <w:highlight w:val="green"/>
+        </w:rPr>
+      </w:pPr>
+      <w:r>
+        <w:rPr>
+          <w:sz w:val="30"/>
+          <w:szCs w:val="30"/>
+          <w:highlight w:val="green"/>
+        </w:rPr>
+        <w:t xml:space="preserve">Popup </w:t>
+      </w:r>
+      <w:r>
+        <w:rPr>
+          <w:sz w:val="30"/>
+          <w:szCs w:val="30"/>
+          <w:highlight w:val="green"/>
+        </w:rPr>
+        <w:t>show detail</w:t>
+      </w:r>
+      <w:r>
+        <w:rPr>
+          <w:sz w:val="30"/>
+          <w:szCs w:val="30"/>
+          <w:highlight w:val="green"/>
+        </w:rPr>
+        <w:t xml:space="preserve"> orders:</w:t>
+      </w:r>
+    </w:p>
+    <w:p>
+      <w:pPr>
+        <w:pStyle w:val="ListParagraph"/>
+        <w:rPr>
+          <w:sz w:val="30"/>
+          <w:szCs w:val="30"/>
+        </w:rPr>
+      </w:pPr>
+      <w:r>
+        <w:rPr>
+          <w:sz w:val="30"/>
+          <w:szCs w:val="30"/>
+        </w:rPr>
+        <w:t>*Xuất hiện khi user nhấn vào order bất kỳ trong List order ở Orders page.</w:t>
+      </w:r>
+    </w:p>
+    <w:p>
+      <w:pPr>
+        <w:pStyle w:val="ListParagraph"/>
+        <w:rPr>
+          <w:sz w:val="30"/>
+          <w:szCs w:val="30"/>
+        </w:rPr>
+      </w:pPr>
+      <w:r>
+        <w:rPr>
+          <w:sz w:val="30"/>
+          <w:szCs w:val="30"/>
+        </w:rPr>
+        <w:t>*Thành phần</w:t>
+      </w:r>
+      <w:r>
+        <w:rPr>
+          <w:sz w:val="30"/>
+          <w:szCs w:val="30"/>
+        </w:rPr>
+        <w:t>:</w:t>
+      </w:r>
       <w:bookmarkStart w:id="0" w:name="_GoBack"/>
       <w:bookmarkEnd w:id="0"/>
-      <w:r>
-        <w:rPr>
-          <w:sz w:val="30"/>
-          <w:szCs w:val="30"/>
-        </w:rPr>
-        <w:t>Popup preview orders:</w:t>
-      </w:r>
-    </w:p>
-    <w:p>
-      <w:pPr>
-        <w:pStyle w:val="ListParagraph"/>
-        <w:rPr>
-          <w:sz w:val="30"/>
-          <w:szCs w:val="30"/>
-        </w:rPr>
-      </w:pPr>
-      <w:r>
-        <w:rPr>
-          <w:sz w:val="30"/>
-          <w:szCs w:val="30"/>
-        </w:rPr>
-        <w:t>*Xuất hiện khi user nhấn vào order bất kỳ trong List order ở Orders page.</w:t>
-      </w:r>
-    </w:p>
-    <w:p>
-      <w:pPr>
-        <w:pStyle w:val="ListParagraph"/>
-        <w:rPr>
-          <w:sz w:val="30"/>
-          <w:szCs w:val="30"/>
-        </w:rPr>
-      </w:pPr>
-      <w:r>
-        <w:rPr>
-          <w:sz w:val="30"/>
-          <w:szCs w:val="30"/>
-        </w:rPr>
-        <w:t>*Thành phần</w:t>
-      </w:r>
-      <w:r>
-        <w:rPr>
-          <w:sz w:val="30"/>
-          <w:szCs w:val="30"/>
-        </w:rPr>
-        <w:t>:</w:t>
-      </w:r>
     </w:p>
     <w:p>
       <w:pPr>
@@ -3131,6 +3158,55 @@
           <w:szCs w:val="30"/>
         </w:rPr>
         <w:t>Với order đang giao: có thêm nút Nhận hàng thành công, và 1 entry viết review đơn hàng</w:t>
+      </w:r>
+    </w:p>
+    <w:p>
+      <w:pPr>
+        <w:pStyle w:val="ListParagraph"/>
+        <w:numPr>
+          <w:ilvl w:val="0"/>
+          <w:numId w:val="32"/>
+        </w:numPr>
+        <w:ind w:left="270" w:firstLine="90"/>
+        <w:rPr>
+          <w:sz w:val="30"/>
+          <w:szCs w:val="30"/>
+        </w:rPr>
+      </w:pPr>
+      <w:r>
+        <w:rPr>
+          <w:sz w:val="30"/>
+          <w:szCs w:val="30"/>
+        </w:rPr>
+        <w:t>Popup write review</w:t>
+      </w:r>
+    </w:p>
+    <w:p>
+      <w:pPr>
+        <w:pStyle w:val="ListParagraph"/>
+        <w:numPr>
+          <w:ilvl w:val="0"/>
+          <w:numId w:val="32"/>
+        </w:numPr>
+        <w:ind w:left="270" w:firstLine="90"/>
+        <w:rPr>
+          <w:sz w:val="30"/>
+          <w:szCs w:val="30"/>
+        </w:rPr>
+      </w:pPr>
+      <w:r>
+        <w:rPr>
+          <w:sz w:val="30"/>
+          <w:szCs w:val="30"/>
+        </w:rPr>
+        <w:t xml:space="preserve">Màn hình </w:t>
+      </w:r>
+      <w:r>
+        <w:rPr>
+          <w:sz w:val="30"/>
+          <w:szCs w:val="30"/>
+        </w:rPr>
+        <w:t>show detail product</w:t>
       </w:r>
     </w:p>
     <w:p>
@@ -3313,6 +3389,7 @@
           <w:sz w:val="30"/>
           <w:szCs w:val="30"/>
         </w:rPr>
+        <w:lastRenderedPageBreak/>
         <w:t>Popup thêm</w:t>
       </w:r>
       <w:r>
@@ -3863,6 +3940,7 @@
           <w:sz w:val="30"/>
           <w:szCs w:val="30"/>
         </w:rPr>
+        <w:lastRenderedPageBreak/>
         <w:t>Màn hình danh sách review của khách (Review List Page: tab3)</w:t>
       </w:r>
     </w:p>
@@ -4414,6 +4492,7 @@
           <w:szCs w:val="34"/>
           <w:u w:val="single"/>
         </w:rPr>
+        <w:lastRenderedPageBreak/>
         <w:t>Những đồng bộ cho UI:</w:t>
       </w:r>
     </w:p>
@@ -9918,7 +9997,7 @@
 </file>
 
 <file path=customXml/itemProps1.xml><?xml version="1.0" encoding="utf-8"?>
-<ds:datastoreItem xmlns:ds="http://schemas.openxmlformats.org/officeDocument/2006/customXml" ds:itemID="{E0D2B412-1AA5-4808-A797-102E33E00239}">
+<ds:datastoreItem xmlns:ds="http://schemas.openxmlformats.org/officeDocument/2006/customXml" ds:itemID="{69DC55BF-B088-4C66-9B7C-365E280138D0}">
   <ds:schemaRefs>
     <ds:schemaRef ds:uri="http://schemas.openxmlformats.org/officeDocument/2006/bibliography"/>
   </ds:schemaRefs>

</xml_diff>

<commit_message>
Add new UI for Store and Product
New animation: Parallax, SharedTrasition
</commit_message>
<xml_diff>
--- a/Analysis document/Phân tích phần mềm.docx
+++ b/Analysis document/Phân tích phần mềm.docx
@@ -1974,12 +1974,14 @@
         <w:rPr>
           <w:sz w:val="30"/>
           <w:szCs w:val="30"/>
-        </w:rPr>
-      </w:pPr>
-      <w:r>
-        <w:rPr>
-          <w:sz w:val="30"/>
-          <w:szCs w:val="30"/>
+          <w:highlight w:val="green"/>
+        </w:rPr>
+      </w:pPr>
+      <w:r>
+        <w:rPr>
+          <w:sz w:val="30"/>
+          <w:szCs w:val="30"/>
+          <w:highlight w:val="green"/>
         </w:rPr>
         <w:t>Màn hình xem cửa hàng (show store page):</w:t>
       </w:r>
@@ -2114,7 +2116,14 @@
           <w:sz w:val="30"/>
           <w:szCs w:val="30"/>
         </w:rPr>
-        <w:t>1 nút Add to Cart</w:t>
+        <w:t xml:space="preserve">1 </w:t>
+      </w:r>
+      <w:r>
+        <w:rPr>
+          <w:sz w:val="30"/>
+          <w:szCs w:val="30"/>
+        </w:rPr>
+        <w:t>thanh show cart</w:t>
       </w:r>
     </w:p>
     <w:p>
@@ -2188,12 +2197,14 @@
         <w:rPr>
           <w:sz w:val="30"/>
           <w:szCs w:val="30"/>
-        </w:rPr>
-      </w:pPr>
-      <w:r>
-        <w:rPr>
-          <w:sz w:val="30"/>
-          <w:szCs w:val="30"/>
+          <w:highlight w:val="red"/>
+        </w:rPr>
+      </w:pPr>
+      <w:r>
+        <w:rPr>
+          <w:sz w:val="30"/>
+          <w:szCs w:val="30"/>
+          <w:highlight w:val="red"/>
         </w:rPr>
         <w:t>1 list các Loại sản phẩm (cửa hàng có bán)</w:t>
       </w:r>
@@ -2201,6 +2212,7 @@
         <w:rPr>
           <w:sz w:val="30"/>
           <w:szCs w:val="30"/>
+          <w:highlight w:val="red"/>
         </w:rPr>
         <w:t xml:space="preserve"> (Như food)</w:t>
       </w:r>
@@ -3117,8 +3129,6 @@
         </w:rPr>
         <w:t>:</w:t>
       </w:r>
-      <w:bookmarkStart w:id="0" w:name="_GoBack"/>
-      <w:bookmarkEnd w:id="0"/>
     </w:p>
     <w:p>
       <w:pPr>
@@ -3167,19 +3177,108 @@
           <w:ilvl w:val="0"/>
           <w:numId w:val="32"/>
         </w:numPr>
-        <w:ind w:left="270" w:firstLine="90"/>
-        <w:rPr>
-          <w:sz w:val="30"/>
-          <w:szCs w:val="30"/>
-        </w:rPr>
-      </w:pPr>
-      <w:r>
-        <w:rPr>
-          <w:sz w:val="30"/>
-          <w:szCs w:val="30"/>
+        <w:outlineLvl w:val="2"/>
+        <w:rPr>
+          <w:sz w:val="30"/>
+          <w:szCs w:val="30"/>
+        </w:rPr>
+      </w:pPr>
+      <w:r>
+        <w:rPr>
+          <w:sz w:val="30"/>
+          <w:szCs w:val="30"/>
+          <w:highlight w:val="yellow"/>
         </w:rPr>
         <w:t>Popup write review</w:t>
       </w:r>
+      <w:r>
+        <w:rPr>
+          <w:sz w:val="30"/>
+          <w:szCs w:val="30"/>
+          <w:highlight w:val="yellow"/>
+        </w:rPr>
+        <w:t>:</w:t>
+      </w:r>
+    </w:p>
+    <w:p>
+      <w:pPr>
+        <w:pStyle w:val="ListParagraph"/>
+        <w:numPr>
+          <w:ilvl w:val="0"/>
+          <w:numId w:val="38"/>
+        </w:numPr>
+        <w:rPr>
+          <w:sz w:val="30"/>
+          <w:szCs w:val="30"/>
+        </w:rPr>
+      </w:pPr>
+      <w:r>
+        <w:rPr>
+          <w:sz w:val="30"/>
+          <w:szCs w:val="30"/>
+        </w:rPr>
+        <w:t>1 label viết review</w:t>
+      </w:r>
+    </w:p>
+    <w:p>
+      <w:pPr>
+        <w:pStyle w:val="ListParagraph"/>
+        <w:numPr>
+          <w:ilvl w:val="0"/>
+          <w:numId w:val="38"/>
+        </w:numPr>
+        <w:rPr>
+          <w:sz w:val="30"/>
+          <w:szCs w:val="30"/>
+        </w:rPr>
+      </w:pPr>
+      <w:r>
+        <w:rPr>
+          <w:sz w:val="30"/>
+          <w:szCs w:val="30"/>
+        </w:rPr>
+        <w:t>1 entry viết review</w:t>
+      </w:r>
+    </w:p>
+    <w:p>
+      <w:pPr>
+        <w:pStyle w:val="ListParagraph"/>
+        <w:numPr>
+          <w:ilvl w:val="0"/>
+          <w:numId w:val="38"/>
+        </w:numPr>
+        <w:rPr>
+          <w:sz w:val="30"/>
+          <w:szCs w:val="30"/>
+        </w:rPr>
+      </w:pPr>
+      <w:r>
+        <w:rPr>
+          <w:sz w:val="30"/>
+          <w:szCs w:val="30"/>
+        </w:rPr>
+        <w:t>1 row rating</w:t>
+      </w:r>
+    </w:p>
+    <w:p>
+      <w:pPr>
+        <w:pStyle w:val="ListParagraph"/>
+        <w:numPr>
+          <w:ilvl w:val="0"/>
+          <w:numId w:val="38"/>
+        </w:numPr>
+        <w:rPr>
+          <w:sz w:val="30"/>
+          <w:szCs w:val="30"/>
+        </w:rPr>
+      </w:pPr>
+      <w:r>
+        <w:rPr>
+          <w:sz w:val="30"/>
+          <w:szCs w:val="30"/>
+        </w:rPr>
+        <w:t>1 nút ok, 1 nút thoát</w:t>
+      </w:r>
     </w:p>
     <w:p>
       <w:pPr>
@@ -3188,16 +3287,18 @@
           <w:ilvl w:val="0"/>
           <w:numId w:val="32"/>
         </w:numPr>
-        <w:ind w:left="270" w:firstLine="90"/>
-        <w:rPr>
-          <w:sz w:val="30"/>
-          <w:szCs w:val="30"/>
-        </w:rPr>
-      </w:pPr>
-      <w:r>
-        <w:rPr>
-          <w:sz w:val="30"/>
-          <w:szCs w:val="30"/>
+        <w:outlineLvl w:val="2"/>
+        <w:rPr>
+          <w:sz w:val="30"/>
+          <w:szCs w:val="30"/>
+          <w:highlight w:val="yellow"/>
+        </w:rPr>
+      </w:pPr>
+      <w:r>
+        <w:rPr>
+          <w:sz w:val="30"/>
+          <w:szCs w:val="30"/>
+          <w:highlight w:val="yellow"/>
         </w:rPr>
         <w:t xml:space="preserve">Màn hình </w:t>
       </w:r>
@@ -3205,6 +3306,7 @@
         <w:rPr>
           <w:sz w:val="30"/>
           <w:szCs w:val="30"/>
+          <w:highlight w:val="yellow"/>
         </w:rPr>
         <w:t>show detail product</w:t>
       </w:r>
@@ -3389,53 +3491,53 @@
           <w:sz w:val="30"/>
           <w:szCs w:val="30"/>
         </w:rPr>
+        <w:t>Popup thêm</w:t>
+      </w:r>
+      <w:r>
+        <w:rPr>
+          <w:sz w:val="30"/>
+          <w:szCs w:val="30"/>
+        </w:rPr>
+        <w:t>, sửa</w:t>
+      </w:r>
+      <w:r>
+        <w:rPr>
+          <w:sz w:val="30"/>
+          <w:szCs w:val="30"/>
+        </w:rPr>
+        <w:t xml:space="preserve"> sản phẩm</w:t>
+      </w:r>
+    </w:p>
+    <w:p>
+      <w:pPr>
+        <w:pStyle w:val="ListParagraph"/>
+        <w:rPr>
+          <w:sz w:val="30"/>
+          <w:szCs w:val="30"/>
+        </w:rPr>
+      </w:pPr>
+      <w:r>
+        <w:rPr>
+          <w:sz w:val="30"/>
+          <w:szCs w:val="30"/>
+        </w:rPr>
+        <w:t>*Xuất hiện khi user nhấn vào nút add new product ở tab products page</w:t>
+      </w:r>
+    </w:p>
+    <w:p>
+      <w:pPr>
+        <w:pStyle w:val="ListParagraph"/>
+        <w:rPr>
+          <w:sz w:val="30"/>
+          <w:szCs w:val="30"/>
+        </w:rPr>
+      </w:pPr>
+      <w:r>
+        <w:rPr>
+          <w:sz w:val="30"/>
+          <w:szCs w:val="30"/>
+        </w:rPr>
         <w:lastRenderedPageBreak/>
-        <w:t>Popup thêm</w:t>
-      </w:r>
-      <w:r>
-        <w:rPr>
-          <w:sz w:val="30"/>
-          <w:szCs w:val="30"/>
-        </w:rPr>
-        <w:t>, sửa</w:t>
-      </w:r>
-      <w:r>
-        <w:rPr>
-          <w:sz w:val="30"/>
-          <w:szCs w:val="30"/>
-        </w:rPr>
-        <w:t xml:space="preserve"> sản phẩm</w:t>
-      </w:r>
-    </w:p>
-    <w:p>
-      <w:pPr>
-        <w:pStyle w:val="ListParagraph"/>
-        <w:rPr>
-          <w:sz w:val="30"/>
-          <w:szCs w:val="30"/>
-        </w:rPr>
-      </w:pPr>
-      <w:r>
-        <w:rPr>
-          <w:sz w:val="30"/>
-          <w:szCs w:val="30"/>
-        </w:rPr>
-        <w:t>*Xuất hiện khi user nhấn vào nút add new product ở tab products page</w:t>
-      </w:r>
-    </w:p>
-    <w:p>
-      <w:pPr>
-        <w:pStyle w:val="ListParagraph"/>
-        <w:rPr>
-          <w:sz w:val="30"/>
-          <w:szCs w:val="30"/>
-        </w:rPr>
-      </w:pPr>
-      <w:r>
-        <w:rPr>
-          <w:sz w:val="30"/>
-          <w:szCs w:val="30"/>
-        </w:rPr>
         <w:t>*Thành phần:</w:t>
       </w:r>
     </w:p>
@@ -3940,59 +4042,59 @@
           <w:sz w:val="30"/>
           <w:szCs w:val="30"/>
         </w:rPr>
+        <w:t>Màn hình danh sách review của khách (Review List Page: tab3)</w:t>
+      </w:r>
+    </w:p>
+    <w:p>
+      <w:pPr>
+        <w:pStyle w:val="ListParagraph"/>
+        <w:rPr>
+          <w:sz w:val="30"/>
+          <w:szCs w:val="30"/>
+        </w:rPr>
+      </w:pPr>
+      <w:r>
+        <w:rPr>
+          <w:sz w:val="30"/>
+          <w:szCs w:val="30"/>
+        </w:rPr>
+        <w:t>*Xuất hiện khi user nhấn vào tab3</w:t>
+      </w:r>
+    </w:p>
+    <w:p>
+      <w:pPr>
+        <w:pStyle w:val="ListParagraph"/>
+        <w:rPr>
+          <w:sz w:val="30"/>
+          <w:szCs w:val="30"/>
+        </w:rPr>
+      </w:pPr>
+      <w:r>
+        <w:rPr>
+          <w:sz w:val="30"/>
+          <w:szCs w:val="30"/>
+        </w:rPr>
+        <w:t>*Thành phần:</w:t>
+      </w:r>
+    </w:p>
+    <w:p>
+      <w:pPr>
+        <w:pStyle w:val="ListParagraph"/>
+        <w:numPr>
+          <w:ilvl w:val="0"/>
+          <w:numId w:val="38"/>
+        </w:numPr>
+        <w:rPr>
+          <w:sz w:val="30"/>
+          <w:szCs w:val="30"/>
+        </w:rPr>
+      </w:pPr>
+      <w:r>
+        <w:rPr>
+          <w:sz w:val="30"/>
+          <w:szCs w:val="30"/>
+        </w:rPr>
         <w:lastRenderedPageBreak/>
-        <w:t>Màn hình danh sách review của khách (Review List Page: tab3)</w:t>
-      </w:r>
-    </w:p>
-    <w:p>
-      <w:pPr>
-        <w:pStyle w:val="ListParagraph"/>
-        <w:rPr>
-          <w:sz w:val="30"/>
-          <w:szCs w:val="30"/>
-        </w:rPr>
-      </w:pPr>
-      <w:r>
-        <w:rPr>
-          <w:sz w:val="30"/>
-          <w:szCs w:val="30"/>
-        </w:rPr>
-        <w:t>*Xuất hiện khi user nhấn vào tab3</w:t>
-      </w:r>
-    </w:p>
-    <w:p>
-      <w:pPr>
-        <w:pStyle w:val="ListParagraph"/>
-        <w:rPr>
-          <w:sz w:val="30"/>
-          <w:szCs w:val="30"/>
-        </w:rPr>
-      </w:pPr>
-      <w:r>
-        <w:rPr>
-          <w:sz w:val="30"/>
-          <w:szCs w:val="30"/>
-        </w:rPr>
-        <w:t>*Thành phần:</w:t>
-      </w:r>
-    </w:p>
-    <w:p>
-      <w:pPr>
-        <w:pStyle w:val="ListParagraph"/>
-        <w:numPr>
-          <w:ilvl w:val="0"/>
-          <w:numId w:val="38"/>
-        </w:numPr>
-        <w:rPr>
-          <w:sz w:val="30"/>
-          <w:szCs w:val="30"/>
-        </w:rPr>
-      </w:pPr>
-      <w:r>
-        <w:rPr>
-          <w:sz w:val="30"/>
-          <w:szCs w:val="30"/>
-        </w:rPr>
         <w:t>Label: Customer’s Feedback</w:t>
       </w:r>
     </w:p>
@@ -4492,7 +4594,6 @@
           <w:szCs w:val="34"/>
           <w:u w:val="single"/>
         </w:rPr>
-        <w:lastRenderedPageBreak/>
         <w:t>Những đồng bộ cho UI:</w:t>
       </w:r>
     </w:p>
@@ -9997,7 +10098,7 @@
 </file>
 
 <file path=customXml/itemProps1.xml><?xml version="1.0" encoding="utf-8"?>
-<ds:datastoreItem xmlns:ds="http://schemas.openxmlformats.org/officeDocument/2006/customXml" ds:itemID="{69DC55BF-B088-4C66-9B7C-365E280138D0}">
+<ds:datastoreItem xmlns:ds="http://schemas.openxmlformats.org/officeDocument/2006/customXml" ds:itemID="{32048384-4930-4353-9141-C75A43BFF6BD}">
   <ds:schemaRefs>
     <ds:schemaRef ds:uri="http://schemas.openxmlformats.org/officeDocument/2006/bibliography"/>
   </ds:schemaRefs>

</xml_diff>

<commit_message>
Fix popup layout, Add new animation
</commit_message>
<xml_diff>
--- a/Analysis document/Phân tích phần mềm.docx
+++ b/Analysis document/Phân tích phần mềm.docx
@@ -3291,14 +3291,14 @@
         <w:rPr>
           <w:sz w:val="30"/>
           <w:szCs w:val="30"/>
-          <w:highlight w:val="yellow"/>
-        </w:rPr>
-      </w:pPr>
-      <w:r>
-        <w:rPr>
-          <w:sz w:val="30"/>
-          <w:szCs w:val="30"/>
-          <w:highlight w:val="yellow"/>
+          <w:highlight w:val="green"/>
+        </w:rPr>
+      </w:pPr>
+      <w:r>
+        <w:rPr>
+          <w:sz w:val="30"/>
+          <w:szCs w:val="30"/>
+          <w:highlight w:val="green"/>
         </w:rPr>
         <w:t xml:space="preserve">Màn hình </w:t>
       </w:r>
@@ -3306,7 +3306,7 @@
         <w:rPr>
           <w:sz w:val="30"/>
           <w:szCs w:val="30"/>
-          <w:highlight w:val="yellow"/>
+          <w:highlight w:val="green"/>
         </w:rPr>
         <w:t>show detail product</w:t>
       </w:r>
@@ -3537,7 +3537,247 @@
           <w:sz w:val="30"/>
           <w:szCs w:val="30"/>
         </w:rPr>
+        <w:t>*Thành phần:</w:t>
+      </w:r>
+    </w:p>
+    <w:p>
+      <w:pPr>
+        <w:pStyle w:val="ListParagraph"/>
+        <w:numPr>
+          <w:ilvl w:val="0"/>
+          <w:numId w:val="38"/>
+        </w:numPr>
+        <w:rPr>
+          <w:sz w:val="30"/>
+          <w:szCs w:val="30"/>
+        </w:rPr>
+      </w:pPr>
+      <w:r>
+        <w:rPr>
+          <w:sz w:val="30"/>
+          <w:szCs w:val="30"/>
+        </w:rPr>
+        <w:t>1 picture area, có dấu + để add image</w:t>
+      </w:r>
+    </w:p>
+    <w:p>
+      <w:pPr>
+        <w:pStyle w:val="ListParagraph"/>
+        <w:numPr>
+          <w:ilvl w:val="0"/>
+          <w:numId w:val="38"/>
+        </w:numPr>
+        <w:rPr>
+          <w:sz w:val="30"/>
+          <w:szCs w:val="30"/>
+        </w:rPr>
+      </w:pPr>
+      <w:r>
+        <w:rPr>
+          <w:sz w:val="30"/>
+          <w:szCs w:val="30"/>
+        </w:rPr>
+        <w:t>Entry name</w:t>
+      </w:r>
+    </w:p>
+    <w:p>
+      <w:pPr>
+        <w:pStyle w:val="ListParagraph"/>
+        <w:numPr>
+          <w:ilvl w:val="0"/>
+          <w:numId w:val="38"/>
+        </w:numPr>
+        <w:rPr>
+          <w:sz w:val="30"/>
+          <w:szCs w:val="30"/>
+        </w:rPr>
+      </w:pPr>
+      <w:r>
+        <w:rPr>
+          <w:sz w:val="30"/>
+          <w:szCs w:val="30"/>
+        </w:rPr>
+        <w:t xml:space="preserve">Selection </w:t>
+      </w:r>
+      <w:r>
+        <w:rPr>
+          <w:sz w:val="30"/>
+          <w:szCs w:val="30"/>
+        </w:rPr>
+        <w:t>để chọn type</w:t>
+      </w:r>
+    </w:p>
+    <w:p>
+      <w:pPr>
+        <w:pStyle w:val="ListParagraph"/>
+        <w:numPr>
+          <w:ilvl w:val="0"/>
+          <w:numId w:val="38"/>
+        </w:numPr>
+        <w:rPr>
+          <w:sz w:val="30"/>
+          <w:szCs w:val="30"/>
+        </w:rPr>
+      </w:pPr>
+      <w:r>
+        <w:rPr>
+          <w:sz w:val="30"/>
+          <w:szCs w:val="30"/>
+        </w:rPr>
         <w:lastRenderedPageBreak/>
+        <w:t>Selection để chọn đơn vị</w:t>
+      </w:r>
+    </w:p>
+    <w:p>
+      <w:pPr>
+        <w:pStyle w:val="ListParagraph"/>
+        <w:numPr>
+          <w:ilvl w:val="0"/>
+          <w:numId w:val="38"/>
+        </w:numPr>
+        <w:rPr>
+          <w:sz w:val="30"/>
+          <w:szCs w:val="30"/>
+        </w:rPr>
+      </w:pPr>
+      <w:r>
+        <w:rPr>
+          <w:sz w:val="30"/>
+          <w:szCs w:val="30"/>
+        </w:rPr>
+        <w:t>Selection để chọn số lượng đơn vị / 1 sản phẩm, có item other để nhập số khác</w:t>
+      </w:r>
+    </w:p>
+    <w:p>
+      <w:pPr>
+        <w:pStyle w:val="ListParagraph"/>
+        <w:numPr>
+          <w:ilvl w:val="0"/>
+          <w:numId w:val="38"/>
+        </w:numPr>
+        <w:rPr>
+          <w:sz w:val="30"/>
+          <w:szCs w:val="30"/>
+        </w:rPr>
+      </w:pPr>
+      <w:r>
+        <w:rPr>
+          <w:sz w:val="30"/>
+          <w:szCs w:val="30"/>
+        </w:rPr>
+        <w:t>Số lượng còn lại, dạng 2 button tăng giảm</w:t>
+      </w:r>
+    </w:p>
+    <w:p>
+      <w:pPr>
+        <w:pStyle w:val="ListParagraph"/>
+        <w:numPr>
+          <w:ilvl w:val="0"/>
+          <w:numId w:val="38"/>
+        </w:numPr>
+        <w:rPr>
+          <w:sz w:val="30"/>
+          <w:szCs w:val="30"/>
+        </w:rPr>
+      </w:pPr>
+      <w:r>
+        <w:rPr>
+          <w:sz w:val="30"/>
+          <w:szCs w:val="30"/>
+        </w:rPr>
+        <w:t>Entry price: nhập giá</w:t>
+      </w:r>
+    </w:p>
+    <w:p>
+      <w:pPr>
+        <w:pStyle w:val="ListParagraph"/>
+        <w:numPr>
+          <w:ilvl w:val="0"/>
+          <w:numId w:val="38"/>
+        </w:numPr>
+        <w:rPr>
+          <w:sz w:val="30"/>
+          <w:szCs w:val="30"/>
+        </w:rPr>
+      </w:pPr>
+      <w:r>
+        <w:rPr>
+          <w:sz w:val="30"/>
+          <w:szCs w:val="30"/>
+        </w:rPr>
+        <w:t>Entry Product description  (optional)</w:t>
+      </w:r>
+    </w:p>
+    <w:p>
+      <w:pPr>
+        <w:pStyle w:val="ListParagraph"/>
+        <w:numPr>
+          <w:ilvl w:val="0"/>
+          <w:numId w:val="38"/>
+        </w:numPr>
+        <w:rPr>
+          <w:sz w:val="30"/>
+          <w:szCs w:val="30"/>
+        </w:rPr>
+      </w:pPr>
+      <w:r>
+        <w:rPr>
+          <w:sz w:val="30"/>
+          <w:szCs w:val="30"/>
+        </w:rPr>
+        <w:t>1 button Hủy, 1 button Thêm (ngang nhau)</w:t>
+      </w:r>
+    </w:p>
+    <w:p>
+      <w:pPr>
+        <w:pStyle w:val="ListParagraph"/>
+        <w:numPr>
+          <w:ilvl w:val="0"/>
+          <w:numId w:val="42"/>
+        </w:numPr>
+        <w:outlineLvl w:val="2"/>
+        <w:rPr>
+          <w:sz w:val="30"/>
+          <w:szCs w:val="30"/>
+        </w:rPr>
+      </w:pPr>
+      <w:r>
+        <w:rPr>
+          <w:sz w:val="30"/>
+          <w:szCs w:val="30"/>
+        </w:rPr>
+        <w:t>Màn hình danh sách orders (order list page: tab2)</w:t>
+      </w:r>
+    </w:p>
+    <w:p>
+      <w:pPr>
+        <w:pStyle w:val="ListParagraph"/>
+        <w:rPr>
+          <w:sz w:val="30"/>
+          <w:szCs w:val="30"/>
+        </w:rPr>
+      </w:pPr>
+      <w:r>
+        <w:rPr>
+          <w:sz w:val="30"/>
+          <w:szCs w:val="30"/>
+        </w:rPr>
+        <w:t>*Xuất hiện khi user nhấn vào tab 2</w:t>
+      </w:r>
+    </w:p>
+    <w:p>
+      <w:pPr>
+        <w:pStyle w:val="ListParagraph"/>
+        <w:rPr>
+          <w:sz w:val="30"/>
+          <w:szCs w:val="30"/>
+        </w:rPr>
+      </w:pPr>
+      <w:r>
+        <w:rPr>
+          <w:sz w:val="30"/>
+          <w:szCs w:val="30"/>
+        </w:rPr>
         <w:t>*Thành phần:</w:t>
       </w:r>
     </w:p>
@@ -3558,7 +3798,70 @@
           <w:sz w:val="30"/>
           <w:szCs w:val="30"/>
         </w:rPr>
-        <w:t>1 picture area, có dấu + để add image</w:t>
+        <w:t>3 danh mục:</w:t>
+      </w:r>
+    </w:p>
+    <w:p>
+      <w:pPr>
+        <w:pStyle w:val="ListParagraph"/>
+        <w:numPr>
+          <w:ilvl w:val="0"/>
+          <w:numId w:val="43"/>
+        </w:numPr>
+        <w:ind w:left="1890"/>
+        <w:rPr>
+          <w:sz w:val="30"/>
+          <w:szCs w:val="30"/>
+        </w:rPr>
+      </w:pPr>
+      <w:r>
+        <w:rPr>
+          <w:sz w:val="30"/>
+          <w:szCs w:val="30"/>
+        </w:rPr>
+        <w:t>Đang chờ</w:t>
+      </w:r>
+    </w:p>
+    <w:p>
+      <w:pPr>
+        <w:pStyle w:val="ListParagraph"/>
+        <w:numPr>
+          <w:ilvl w:val="0"/>
+          <w:numId w:val="43"/>
+        </w:numPr>
+        <w:ind w:left="1890"/>
+        <w:rPr>
+          <w:sz w:val="30"/>
+          <w:szCs w:val="30"/>
+        </w:rPr>
+      </w:pPr>
+      <w:r>
+        <w:rPr>
+          <w:sz w:val="30"/>
+          <w:szCs w:val="30"/>
+        </w:rPr>
+        <w:t>Đang giao</w:t>
+      </w:r>
+    </w:p>
+    <w:p>
+      <w:pPr>
+        <w:pStyle w:val="ListParagraph"/>
+        <w:numPr>
+          <w:ilvl w:val="0"/>
+          <w:numId w:val="43"/>
+        </w:numPr>
+        <w:ind w:left="1890"/>
+        <w:rPr>
+          <w:sz w:val="30"/>
+          <w:szCs w:val="30"/>
+        </w:rPr>
+      </w:pPr>
+      <w:r>
+        <w:rPr>
+          <w:sz w:val="30"/>
+          <w:szCs w:val="30"/>
+        </w:rPr>
+        <w:t>Đã giao</w:t>
       </w:r>
     </w:p>
     <w:p>
@@ -3578,7 +3881,60 @@
           <w:sz w:val="30"/>
           <w:szCs w:val="30"/>
         </w:rPr>
-        <w:t>Entry name</w:t>
+        <w:t>Mỗi item trong danh mục design giống như tab order bên mua hàng</w:t>
+      </w:r>
+    </w:p>
+    <w:p>
+      <w:pPr>
+        <w:pStyle w:val="ListParagraph"/>
+        <w:numPr>
+          <w:ilvl w:val="0"/>
+          <w:numId w:val="42"/>
+        </w:numPr>
+        <w:outlineLvl w:val="2"/>
+        <w:rPr>
+          <w:sz w:val="30"/>
+          <w:szCs w:val="30"/>
+        </w:rPr>
+      </w:pPr>
+      <w:r>
+        <w:rPr>
+          <w:sz w:val="30"/>
+          <w:szCs w:val="30"/>
+        </w:rPr>
+        <w:t>Popup show detail order:</w:t>
+      </w:r>
+    </w:p>
+    <w:p>
+      <w:pPr>
+        <w:pStyle w:val="ListParagraph"/>
+        <w:rPr>
+          <w:sz w:val="30"/>
+          <w:szCs w:val="30"/>
+        </w:rPr>
+      </w:pPr>
+      <w:r>
+        <w:rPr>
+          <w:sz w:val="30"/>
+          <w:szCs w:val="30"/>
+        </w:rPr>
+        <w:t>*Xuất hiện khi người dùng nhấn vào 1 item bất kỳ trong list orders của tab 2</w:t>
+      </w:r>
+    </w:p>
+    <w:p>
+      <w:pPr>
+        <w:pStyle w:val="ListParagraph"/>
+        <w:rPr>
+          <w:sz w:val="30"/>
+          <w:szCs w:val="30"/>
+        </w:rPr>
+      </w:pPr>
+      <w:r>
+        <w:rPr>
+          <w:sz w:val="30"/>
+          <w:szCs w:val="30"/>
+        </w:rPr>
+        <w:t>*Thành phần:</w:t>
       </w:r>
     </w:p>
     <w:p>
@@ -3598,14 +3954,7 @@
           <w:sz w:val="30"/>
           <w:szCs w:val="30"/>
         </w:rPr>
-        <w:t xml:space="preserve">Selection </w:t>
-      </w:r>
-      <w:r>
-        <w:rPr>
-          <w:sz w:val="30"/>
-          <w:szCs w:val="30"/>
-        </w:rPr>
-        <w:t>để chọn type</w:t>
+        <w:t>Giống popup show order của mua hàng</w:t>
       </w:r>
     </w:p>
     <w:p>
@@ -3625,7 +3974,7 @@
           <w:sz w:val="30"/>
           <w:szCs w:val="30"/>
         </w:rPr>
-        <w:t>Selection để chọn đơn vị</w:t>
+        <w:t>Có thêm thông tin khách hàng: tên, sdt, address</w:t>
       </w:r>
     </w:p>
     <w:p>
@@ -3645,7 +3994,14 @@
           <w:sz w:val="30"/>
           <w:szCs w:val="30"/>
         </w:rPr>
-        <w:t>Selection để chọn số lượng đơn vị / 1 sản phẩm, có item other để nhập số khác</w:t>
+        <w:t xml:space="preserve">Order đang chờ: có nút </w:t>
+      </w:r>
+      <w:r>
+        <w:rPr>
+          <w:sz w:val="30"/>
+          <w:szCs w:val="30"/>
+        </w:rPr>
+        <w:t>Confirm</w:t>
       </w:r>
     </w:p>
     <w:p>
@@ -3665,7 +4021,60 @@
           <w:sz w:val="30"/>
           <w:szCs w:val="30"/>
         </w:rPr>
-        <w:t>Số lượng còn lại, dạng 2 button tăng giảm</w:t>
+        <w:t>Order đang giao, có nút done (enable khi khách đã chuyển state sang Received</w:t>
+      </w:r>
+    </w:p>
+    <w:p>
+      <w:pPr>
+        <w:pStyle w:val="ListParagraph"/>
+        <w:numPr>
+          <w:ilvl w:val="0"/>
+          <w:numId w:val="42"/>
+        </w:numPr>
+        <w:outlineLvl w:val="2"/>
+        <w:rPr>
+          <w:sz w:val="30"/>
+          <w:szCs w:val="30"/>
+        </w:rPr>
+      </w:pPr>
+      <w:r>
+        <w:rPr>
+          <w:sz w:val="30"/>
+          <w:szCs w:val="30"/>
+        </w:rPr>
+        <w:t>Màn hình danh sách review của khách (Review List Page: tab3)</w:t>
+      </w:r>
+    </w:p>
+    <w:p>
+      <w:pPr>
+        <w:pStyle w:val="ListParagraph"/>
+        <w:rPr>
+          <w:sz w:val="30"/>
+          <w:szCs w:val="30"/>
+        </w:rPr>
+      </w:pPr>
+      <w:r>
+        <w:rPr>
+          <w:sz w:val="30"/>
+          <w:szCs w:val="30"/>
+        </w:rPr>
+        <w:t>*Xuất hiện khi user nhấn vào tab3</w:t>
+      </w:r>
+    </w:p>
+    <w:p>
+      <w:pPr>
+        <w:pStyle w:val="ListParagraph"/>
+        <w:rPr>
+          <w:sz w:val="30"/>
+          <w:szCs w:val="30"/>
+        </w:rPr>
+      </w:pPr>
+      <w:r>
+        <w:rPr>
+          <w:sz w:val="30"/>
+          <w:szCs w:val="30"/>
+        </w:rPr>
+        <w:t>*Thành phần:</w:t>
       </w:r>
     </w:p>
     <w:p>
@@ -3685,7 +4094,7 @@
           <w:sz w:val="30"/>
           <w:szCs w:val="30"/>
         </w:rPr>
-        <w:t>Entry price: nhập giá</w:t>
+        <w:t>Label: Customer’s Feedback</w:t>
       </w:r>
     </w:p>
     <w:p>
@@ -3705,7 +4114,7 @@
           <w:sz w:val="30"/>
           <w:szCs w:val="30"/>
         </w:rPr>
-        <w:t>Entry Product description  (optional)</w:t>
+        <w:t>List các item review gồm: tên khách, rating (ngang hàng), content (bên dưới)</w:t>
       </w:r>
     </w:p>
     <w:p>
@@ -3725,416 +4134,7 @@
           <w:sz w:val="30"/>
           <w:szCs w:val="30"/>
         </w:rPr>
-        <w:t>1 button Hủy, 1 button Thêm (ngang nhau)</w:t>
-      </w:r>
-    </w:p>
-    <w:p>
-      <w:pPr>
-        <w:pStyle w:val="ListParagraph"/>
-        <w:numPr>
-          <w:ilvl w:val="0"/>
-          <w:numId w:val="42"/>
-        </w:numPr>
-        <w:outlineLvl w:val="2"/>
-        <w:rPr>
-          <w:sz w:val="30"/>
-          <w:szCs w:val="30"/>
-        </w:rPr>
-      </w:pPr>
-      <w:r>
-        <w:rPr>
-          <w:sz w:val="30"/>
-          <w:szCs w:val="30"/>
-        </w:rPr>
-        <w:t>Màn hình danh sách orders (order list page: tab2)</w:t>
-      </w:r>
-    </w:p>
-    <w:p>
-      <w:pPr>
-        <w:pStyle w:val="ListParagraph"/>
-        <w:rPr>
-          <w:sz w:val="30"/>
-          <w:szCs w:val="30"/>
-        </w:rPr>
-      </w:pPr>
-      <w:r>
-        <w:rPr>
-          <w:sz w:val="30"/>
-          <w:szCs w:val="30"/>
-        </w:rPr>
-        <w:t>*Xuất hiện khi user nhấn vào tab 2</w:t>
-      </w:r>
-    </w:p>
-    <w:p>
-      <w:pPr>
-        <w:pStyle w:val="ListParagraph"/>
-        <w:rPr>
-          <w:sz w:val="30"/>
-          <w:szCs w:val="30"/>
-        </w:rPr>
-      </w:pPr>
-      <w:r>
-        <w:rPr>
-          <w:sz w:val="30"/>
-          <w:szCs w:val="30"/>
-        </w:rPr>
-        <w:t>*Thành phần:</w:t>
-      </w:r>
-    </w:p>
-    <w:p>
-      <w:pPr>
-        <w:pStyle w:val="ListParagraph"/>
-        <w:numPr>
-          <w:ilvl w:val="0"/>
-          <w:numId w:val="38"/>
-        </w:numPr>
-        <w:rPr>
-          <w:sz w:val="30"/>
-          <w:szCs w:val="30"/>
-        </w:rPr>
-      </w:pPr>
-      <w:r>
-        <w:rPr>
-          <w:sz w:val="30"/>
-          <w:szCs w:val="30"/>
-        </w:rPr>
-        <w:t>3 danh mục:</w:t>
-      </w:r>
-    </w:p>
-    <w:p>
-      <w:pPr>
-        <w:pStyle w:val="ListParagraph"/>
-        <w:numPr>
-          <w:ilvl w:val="0"/>
-          <w:numId w:val="43"/>
-        </w:numPr>
-        <w:ind w:left="1890"/>
-        <w:rPr>
-          <w:sz w:val="30"/>
-          <w:szCs w:val="30"/>
-        </w:rPr>
-      </w:pPr>
-      <w:r>
-        <w:rPr>
-          <w:sz w:val="30"/>
-          <w:szCs w:val="30"/>
-        </w:rPr>
-        <w:t>Đang chờ</w:t>
-      </w:r>
-    </w:p>
-    <w:p>
-      <w:pPr>
-        <w:pStyle w:val="ListParagraph"/>
-        <w:numPr>
-          <w:ilvl w:val="0"/>
-          <w:numId w:val="43"/>
-        </w:numPr>
-        <w:ind w:left="1890"/>
-        <w:rPr>
-          <w:sz w:val="30"/>
-          <w:szCs w:val="30"/>
-        </w:rPr>
-      </w:pPr>
-      <w:r>
-        <w:rPr>
-          <w:sz w:val="30"/>
-          <w:szCs w:val="30"/>
-        </w:rPr>
-        <w:t>Đang giao</w:t>
-      </w:r>
-    </w:p>
-    <w:p>
-      <w:pPr>
-        <w:pStyle w:val="ListParagraph"/>
-        <w:numPr>
-          <w:ilvl w:val="0"/>
-          <w:numId w:val="43"/>
-        </w:numPr>
-        <w:ind w:left="1890"/>
-        <w:rPr>
-          <w:sz w:val="30"/>
-          <w:szCs w:val="30"/>
-        </w:rPr>
-      </w:pPr>
-      <w:r>
-        <w:rPr>
-          <w:sz w:val="30"/>
-          <w:szCs w:val="30"/>
-        </w:rPr>
-        <w:t>Đã giao</w:t>
-      </w:r>
-    </w:p>
-    <w:p>
-      <w:pPr>
-        <w:pStyle w:val="ListParagraph"/>
-        <w:numPr>
-          <w:ilvl w:val="0"/>
-          <w:numId w:val="38"/>
-        </w:numPr>
-        <w:rPr>
-          <w:sz w:val="30"/>
-          <w:szCs w:val="30"/>
-        </w:rPr>
-      </w:pPr>
-      <w:r>
-        <w:rPr>
-          <w:sz w:val="30"/>
-          <w:szCs w:val="30"/>
-        </w:rPr>
-        <w:t>Mỗi item trong danh mục design giống như tab order bên mua hàng</w:t>
-      </w:r>
-    </w:p>
-    <w:p>
-      <w:pPr>
-        <w:pStyle w:val="ListParagraph"/>
-        <w:numPr>
-          <w:ilvl w:val="0"/>
-          <w:numId w:val="42"/>
-        </w:numPr>
-        <w:outlineLvl w:val="2"/>
-        <w:rPr>
-          <w:sz w:val="30"/>
-          <w:szCs w:val="30"/>
-        </w:rPr>
-      </w:pPr>
-      <w:r>
-        <w:rPr>
-          <w:sz w:val="30"/>
-          <w:szCs w:val="30"/>
-        </w:rPr>
-        <w:t>Popup show detail order:</w:t>
-      </w:r>
-    </w:p>
-    <w:p>
-      <w:pPr>
-        <w:pStyle w:val="ListParagraph"/>
-        <w:rPr>
-          <w:sz w:val="30"/>
-          <w:szCs w:val="30"/>
-        </w:rPr>
-      </w:pPr>
-      <w:r>
-        <w:rPr>
-          <w:sz w:val="30"/>
-          <w:szCs w:val="30"/>
-        </w:rPr>
-        <w:t>*Xuất hiện khi người dùng nhấn vào 1 item bất kỳ trong list orders của tab 2</w:t>
-      </w:r>
-    </w:p>
-    <w:p>
-      <w:pPr>
-        <w:pStyle w:val="ListParagraph"/>
-        <w:rPr>
-          <w:sz w:val="30"/>
-          <w:szCs w:val="30"/>
-        </w:rPr>
-      </w:pPr>
-      <w:r>
-        <w:rPr>
-          <w:sz w:val="30"/>
-          <w:szCs w:val="30"/>
-        </w:rPr>
-        <w:t>*Thành phần:</w:t>
-      </w:r>
-    </w:p>
-    <w:p>
-      <w:pPr>
-        <w:pStyle w:val="ListParagraph"/>
-        <w:numPr>
-          <w:ilvl w:val="0"/>
-          <w:numId w:val="38"/>
-        </w:numPr>
-        <w:rPr>
-          <w:sz w:val="30"/>
-          <w:szCs w:val="30"/>
-        </w:rPr>
-      </w:pPr>
-      <w:r>
-        <w:rPr>
-          <w:sz w:val="30"/>
-          <w:szCs w:val="30"/>
-        </w:rPr>
-        <w:t>Giống popup show order của mua hàng</w:t>
-      </w:r>
-    </w:p>
-    <w:p>
-      <w:pPr>
-        <w:pStyle w:val="ListParagraph"/>
-        <w:numPr>
-          <w:ilvl w:val="0"/>
-          <w:numId w:val="38"/>
-        </w:numPr>
-        <w:rPr>
-          <w:sz w:val="30"/>
-          <w:szCs w:val="30"/>
-        </w:rPr>
-      </w:pPr>
-      <w:r>
-        <w:rPr>
-          <w:sz w:val="30"/>
-          <w:szCs w:val="30"/>
-        </w:rPr>
-        <w:t>Có thêm thông tin khách hàng: tên, sdt, address</w:t>
-      </w:r>
-    </w:p>
-    <w:p>
-      <w:pPr>
-        <w:pStyle w:val="ListParagraph"/>
-        <w:numPr>
-          <w:ilvl w:val="0"/>
-          <w:numId w:val="38"/>
-        </w:numPr>
-        <w:rPr>
-          <w:sz w:val="30"/>
-          <w:szCs w:val="30"/>
-        </w:rPr>
-      </w:pPr>
-      <w:r>
-        <w:rPr>
-          <w:sz w:val="30"/>
-          <w:szCs w:val="30"/>
-        </w:rPr>
-        <w:t xml:space="preserve">Order đang chờ: có nút </w:t>
-      </w:r>
-      <w:r>
-        <w:rPr>
-          <w:sz w:val="30"/>
-          <w:szCs w:val="30"/>
-        </w:rPr>
-        <w:t>Confirm</w:t>
-      </w:r>
-    </w:p>
-    <w:p>
-      <w:pPr>
-        <w:pStyle w:val="ListParagraph"/>
-        <w:numPr>
-          <w:ilvl w:val="0"/>
-          <w:numId w:val="38"/>
-        </w:numPr>
-        <w:rPr>
-          <w:sz w:val="30"/>
-          <w:szCs w:val="30"/>
-        </w:rPr>
-      </w:pPr>
-      <w:r>
-        <w:rPr>
-          <w:sz w:val="30"/>
-          <w:szCs w:val="30"/>
-        </w:rPr>
-        <w:t>Order đang giao, có nút done (enable khi khách đã chuyển state sang Received</w:t>
-      </w:r>
-    </w:p>
-    <w:p>
-      <w:pPr>
-        <w:pStyle w:val="ListParagraph"/>
-        <w:numPr>
-          <w:ilvl w:val="0"/>
-          <w:numId w:val="42"/>
-        </w:numPr>
-        <w:outlineLvl w:val="2"/>
-        <w:rPr>
-          <w:sz w:val="30"/>
-          <w:szCs w:val="30"/>
-        </w:rPr>
-      </w:pPr>
-      <w:r>
-        <w:rPr>
-          <w:sz w:val="30"/>
-          <w:szCs w:val="30"/>
-        </w:rPr>
-        <w:t>Màn hình danh sách review của khách (Review List Page: tab3)</w:t>
-      </w:r>
-    </w:p>
-    <w:p>
-      <w:pPr>
-        <w:pStyle w:val="ListParagraph"/>
-        <w:rPr>
-          <w:sz w:val="30"/>
-          <w:szCs w:val="30"/>
-        </w:rPr>
-      </w:pPr>
-      <w:r>
-        <w:rPr>
-          <w:sz w:val="30"/>
-          <w:szCs w:val="30"/>
-        </w:rPr>
-        <w:t>*Xuất hiện khi user nhấn vào tab3</w:t>
-      </w:r>
-    </w:p>
-    <w:p>
-      <w:pPr>
-        <w:pStyle w:val="ListParagraph"/>
-        <w:rPr>
-          <w:sz w:val="30"/>
-          <w:szCs w:val="30"/>
-        </w:rPr>
-      </w:pPr>
-      <w:r>
-        <w:rPr>
-          <w:sz w:val="30"/>
-          <w:szCs w:val="30"/>
-        </w:rPr>
-        <w:t>*Thành phần:</w:t>
-      </w:r>
-    </w:p>
-    <w:p>
-      <w:pPr>
-        <w:pStyle w:val="ListParagraph"/>
-        <w:numPr>
-          <w:ilvl w:val="0"/>
-          <w:numId w:val="38"/>
-        </w:numPr>
-        <w:rPr>
-          <w:sz w:val="30"/>
-          <w:szCs w:val="30"/>
-        </w:rPr>
-      </w:pPr>
-      <w:r>
-        <w:rPr>
-          <w:sz w:val="30"/>
-          <w:szCs w:val="30"/>
-        </w:rPr>
         <w:lastRenderedPageBreak/>
-        <w:t>Label: Customer’s Feedback</w:t>
-      </w:r>
-    </w:p>
-    <w:p>
-      <w:pPr>
-        <w:pStyle w:val="ListParagraph"/>
-        <w:numPr>
-          <w:ilvl w:val="0"/>
-          <w:numId w:val="38"/>
-        </w:numPr>
-        <w:rPr>
-          <w:sz w:val="30"/>
-          <w:szCs w:val="30"/>
-        </w:rPr>
-      </w:pPr>
-      <w:r>
-        <w:rPr>
-          <w:sz w:val="30"/>
-          <w:szCs w:val="30"/>
-        </w:rPr>
-        <w:t>List các item review gồm: tên khách, rating (ngang hàng), content (bên dưới)</w:t>
-      </w:r>
-    </w:p>
-    <w:p>
-      <w:pPr>
-        <w:pStyle w:val="ListParagraph"/>
-        <w:numPr>
-          <w:ilvl w:val="0"/>
-          <w:numId w:val="38"/>
-        </w:numPr>
-        <w:rPr>
-          <w:sz w:val="30"/>
-          <w:szCs w:val="30"/>
-        </w:rPr>
-      </w:pPr>
-      <w:r>
-        <w:rPr>
-          <w:sz w:val="30"/>
-          <w:szCs w:val="30"/>
-        </w:rPr>
         <w:t>Đi với mỗi item là 1 item StoreAnswer: tên store, content (bên dưới)</w:t>
       </w:r>
     </w:p>
@@ -10098,7 +10098,7 @@
 </file>
 
 <file path=customXml/itemProps1.xml><?xml version="1.0" encoding="utf-8"?>
-<ds:datastoreItem xmlns:ds="http://schemas.openxmlformats.org/officeDocument/2006/customXml" ds:itemID="{32048384-4930-4353-9141-C75A43BFF6BD}">
+<ds:datastoreItem xmlns:ds="http://schemas.openxmlformats.org/officeDocument/2006/customXml" ds:itemID="{DDABA15B-A03C-4045-8391-4914EC2211AC}">
   <ds:schemaRefs>
     <ds:schemaRef ds:uri="http://schemas.openxmlformats.org/officeDocument/2006/bibliography"/>
   </ds:schemaRefs>

</xml_diff>

<commit_message>
Finish screen UI for Customer Cases
</commit_message>
<xml_diff>
--- a/Analysis document/Phân tích phần mềm.docx
+++ b/Analysis document/Phân tích phần mềm.docx
@@ -2655,15 +2655,25 @@
         <w:rPr>
           <w:sz w:val="30"/>
           <w:szCs w:val="30"/>
-        </w:rPr>
-      </w:pPr>
-      <w:r>
-        <w:rPr>
-          <w:sz w:val="30"/>
-          <w:szCs w:val="30"/>
+          <w:highlight w:val="green"/>
+        </w:rPr>
+      </w:pPr>
+      <w:r>
+        <w:rPr>
+          <w:sz w:val="30"/>
+          <w:szCs w:val="30"/>
+          <w:highlight w:val="green"/>
         </w:rPr>
         <w:t>Popup Send orders:</w:t>
       </w:r>
+      <w:r>
+        <w:rPr>
+          <w:sz w:val="30"/>
+          <w:szCs w:val="30"/>
+          <w:highlight w:val="green"/>
+        </w:rPr>
+        <w:t xml:space="preserve"> </w:t>
+      </w:r>
     </w:p>
     <w:p>
       <w:pPr>
@@ -3181,13 +3191,14 @@
         <w:rPr>
           <w:sz w:val="30"/>
           <w:szCs w:val="30"/>
-        </w:rPr>
-      </w:pPr>
-      <w:r>
-        <w:rPr>
-          <w:sz w:val="30"/>
-          <w:szCs w:val="30"/>
-          <w:highlight w:val="yellow"/>
+          <w:highlight w:val="green"/>
+        </w:rPr>
+      </w:pPr>
+      <w:r>
+        <w:rPr>
+          <w:sz w:val="30"/>
+          <w:szCs w:val="30"/>
+          <w:highlight w:val="green"/>
         </w:rPr>
         <w:t>Popup write review</w:t>
       </w:r>
@@ -3195,7 +3206,7 @@
         <w:rPr>
           <w:sz w:val="30"/>
           <w:szCs w:val="30"/>
-          <w:highlight w:val="yellow"/>
+          <w:highlight w:val="green"/>
         </w:rPr>
         <w:t>:</w:t>
       </w:r>
@@ -3258,6 +3269,13 @@
           <w:szCs w:val="30"/>
         </w:rPr>
         <w:t>1 row rating</w:t>
+      </w:r>
+      <w:r>
+        <w:rPr>
+          <w:sz w:val="30"/>
+          <w:szCs w:val="30"/>
+        </w:rPr>
+        <w:t xml:space="preserve"> (xem cách nháy ngôi sao của art plant mall)</w:t>
       </w:r>
     </w:p>
     <w:p>
@@ -10098,7 +10116,7 @@
 </file>
 
 <file path=customXml/itemProps1.xml><?xml version="1.0" encoding="utf-8"?>
-<ds:datastoreItem xmlns:ds="http://schemas.openxmlformats.org/officeDocument/2006/customXml" ds:itemID="{DDABA15B-A03C-4045-8391-4914EC2211AC}">
+<ds:datastoreItem xmlns:ds="http://schemas.openxmlformats.org/officeDocument/2006/customXml" ds:itemID="{2CB3A792-74D3-4B19-8C69-BEBE5E3EA573}">
   <ds:schemaRefs>
     <ds:schemaRef ds:uri="http://schemas.openxmlformats.org/officeDocument/2006/bibliography"/>
   </ds:schemaRefs>

</xml_diff>

<commit_message>
New UI for manage Store
</commit_message>
<xml_diff>
--- a/Analysis document/Phân tích phần mềm.docx
+++ b/Analysis document/Phân tích phần mềm.docx
@@ -2792,12 +2792,14 @@
         <w:rPr>
           <w:sz w:val="30"/>
           <w:szCs w:val="30"/>
-        </w:rPr>
-      </w:pPr>
-      <w:r>
-        <w:rPr>
-          <w:sz w:val="30"/>
-          <w:szCs w:val="30"/>
+          <w:highlight w:val="green"/>
+        </w:rPr>
+      </w:pPr>
+      <w:r>
+        <w:rPr>
+          <w:sz w:val="30"/>
+          <w:szCs w:val="30"/>
+          <w:highlight w:val="green"/>
         </w:rPr>
         <w:t>Popup order success</w:t>
       </w:r>
@@ -3362,12 +3364,14 @@
         <w:rPr>
           <w:sz w:val="30"/>
           <w:szCs w:val="30"/>
-        </w:rPr>
-      </w:pPr>
-      <w:r>
-        <w:rPr>
-          <w:sz w:val="30"/>
-          <w:szCs w:val="30"/>
+          <w:highlight w:val="green"/>
+        </w:rPr>
+      </w:pPr>
+      <w:r>
+        <w:rPr>
+          <w:sz w:val="30"/>
+          <w:szCs w:val="30"/>
+          <w:highlight w:val="green"/>
         </w:rPr>
         <w:t>Màn hình quản lý sản phẩm (Products page: tab1)</w:t>
       </w:r>
@@ -3488,6 +3492,26 @@
           <w:sz w:val="30"/>
           <w:szCs w:val="30"/>
         </w:rPr>
+        <w:t>1 list các product trạng thái đã bị xóa</w:t>
+      </w:r>
+    </w:p>
+    <w:p>
+      <w:pPr>
+        <w:pStyle w:val="ListParagraph"/>
+        <w:numPr>
+          <w:ilvl w:val="0"/>
+          <w:numId w:val="38"/>
+        </w:numPr>
+        <w:rPr>
+          <w:sz w:val="30"/>
+          <w:szCs w:val="30"/>
+        </w:rPr>
+      </w:pPr>
+      <w:r>
+        <w:rPr>
+          <w:sz w:val="30"/>
+          <w:szCs w:val="30"/>
+        </w:rPr>
         <w:t>1 nút add new product dock bên dưới</w:t>
       </w:r>
     </w:p>
@@ -3502,12 +3526,14 @@
         <w:rPr>
           <w:sz w:val="30"/>
           <w:szCs w:val="30"/>
-        </w:rPr>
-      </w:pPr>
-      <w:r>
-        <w:rPr>
-          <w:sz w:val="30"/>
-          <w:szCs w:val="30"/>
+          <w:highlight w:val="green"/>
+        </w:rPr>
+      </w:pPr>
+      <w:r>
+        <w:rPr>
+          <w:sz w:val="30"/>
+          <w:szCs w:val="30"/>
+          <w:highlight w:val="green"/>
         </w:rPr>
         <w:t>Popup thêm</w:t>
       </w:r>
@@ -3515,6 +3541,7 @@
         <w:rPr>
           <w:sz w:val="30"/>
           <w:szCs w:val="30"/>
+          <w:highlight w:val="green"/>
         </w:rPr>
         <w:t>, sửa</w:t>
       </w:r>
@@ -3522,6 +3549,7 @@
         <w:rPr>
           <w:sz w:val="30"/>
           <w:szCs w:val="30"/>
+          <w:highlight w:val="green"/>
         </w:rPr>
         <w:t xml:space="preserve"> sản phẩm</w:t>
       </w:r>
@@ -3566,12 +3594,14 @@
           <w:numId w:val="38"/>
         </w:numPr>
         <w:rPr>
-          <w:sz w:val="30"/>
-          <w:szCs w:val="30"/>
-        </w:rPr>
-      </w:pPr>
-      <w:r>
-        <w:rPr>
+          <w:color w:val="FF0000"/>
+          <w:sz w:val="30"/>
+          <w:szCs w:val="30"/>
+        </w:rPr>
+      </w:pPr>
+      <w:r>
+        <w:rPr>
+          <w:color w:val="FF0000"/>
           <w:sz w:val="30"/>
           <w:szCs w:val="30"/>
         </w:rPr>
@@ -3606,12 +3636,14 @@
           <w:numId w:val="38"/>
         </w:numPr>
         <w:rPr>
-          <w:sz w:val="30"/>
-          <w:szCs w:val="30"/>
-        </w:rPr>
-      </w:pPr>
-      <w:r>
-        <w:rPr>
+          <w:color w:val="FF0000"/>
+          <w:sz w:val="30"/>
+          <w:szCs w:val="30"/>
+        </w:rPr>
+      </w:pPr>
+      <w:r>
+        <w:rPr>
+          <w:color w:val="FF0000"/>
           <w:sz w:val="30"/>
           <w:szCs w:val="30"/>
         </w:rPr>
@@ -3619,6 +3651,7 @@
       </w:r>
       <w:r>
         <w:rPr>
+          <w:color w:val="FF0000"/>
           <w:sz w:val="30"/>
           <w:szCs w:val="30"/>
         </w:rPr>
@@ -3642,7 +3675,6 @@
           <w:sz w:val="30"/>
           <w:szCs w:val="30"/>
         </w:rPr>
-        <w:lastRenderedPageBreak/>
         <w:t>Selection để chọn đơn vị</w:t>
       </w:r>
     </w:p>
@@ -3654,12 +3686,14 @@
           <w:numId w:val="38"/>
         </w:numPr>
         <w:rPr>
-          <w:sz w:val="30"/>
-          <w:szCs w:val="30"/>
-        </w:rPr>
-      </w:pPr>
-      <w:r>
-        <w:rPr>
+          <w:color w:val="FF0000"/>
+          <w:sz w:val="30"/>
+          <w:szCs w:val="30"/>
+        </w:rPr>
+      </w:pPr>
+      <w:r>
+        <w:rPr>
+          <w:color w:val="FF0000"/>
           <w:sz w:val="30"/>
           <w:szCs w:val="30"/>
         </w:rPr>
@@ -3683,7 +3717,15 @@
           <w:sz w:val="30"/>
           <w:szCs w:val="30"/>
         </w:rPr>
-        <w:t>Số lượng còn lại, dạng 2 button tăng giảm</w:t>
+        <w:t xml:space="preserve">Số lượng còn lại, </w:t>
+      </w:r>
+      <w:r>
+        <w:rPr>
+          <w:color w:val="FF0000"/>
+          <w:sz w:val="30"/>
+          <w:szCs w:val="30"/>
+        </w:rPr>
+        <w:t>dạng 2 button tăng giảm</w:t>
       </w:r>
     </w:p>
     <w:p>
@@ -3757,12 +3799,14 @@
         <w:rPr>
           <w:sz w:val="30"/>
           <w:szCs w:val="30"/>
-        </w:rPr>
-      </w:pPr>
-      <w:r>
-        <w:rPr>
-          <w:sz w:val="30"/>
-          <w:szCs w:val="30"/>
+          <w:highlight w:val="green"/>
+        </w:rPr>
+      </w:pPr>
+      <w:r>
+        <w:rPr>
+          <w:sz w:val="30"/>
+          <w:szCs w:val="30"/>
+          <w:highlight w:val="green"/>
         </w:rPr>
         <w:t>Màn hình danh sách orders (order list page: tab2)</w:t>
       </w:r>
@@ -3913,12 +3957,14 @@
         <w:rPr>
           <w:sz w:val="30"/>
           <w:szCs w:val="30"/>
-        </w:rPr>
-      </w:pPr>
-      <w:r>
-        <w:rPr>
-          <w:sz w:val="30"/>
-          <w:szCs w:val="30"/>
+          <w:highlight w:val="green"/>
+        </w:rPr>
+      </w:pPr>
+      <w:r>
+        <w:rPr>
+          <w:sz w:val="30"/>
+          <w:szCs w:val="30"/>
+          <w:highlight w:val="green"/>
         </w:rPr>
         <w:t>Popup show detail order:</w:t>
       </w:r>
@@ -4053,12 +4099,14 @@
         <w:rPr>
           <w:sz w:val="30"/>
           <w:szCs w:val="30"/>
-        </w:rPr>
-      </w:pPr>
-      <w:r>
-        <w:rPr>
-          <w:sz w:val="30"/>
-          <w:szCs w:val="30"/>
+          <w:highlight w:val="green"/>
+        </w:rPr>
+      </w:pPr>
+      <w:r>
+        <w:rPr>
+          <w:sz w:val="30"/>
+          <w:szCs w:val="30"/>
+          <w:highlight w:val="green"/>
         </w:rPr>
         <w:t>Màn hình danh sách review của khách (Review List Page: tab3)</w:t>
       </w:r>
@@ -4152,7 +4200,6 @@
           <w:sz w:val="30"/>
           <w:szCs w:val="30"/>
         </w:rPr>
-        <w:lastRenderedPageBreak/>
         <w:t>Đi với mỗi item là 1 item StoreAnswer: tên store, content (bên dưới)</w:t>
       </w:r>
     </w:p>
@@ -4174,6 +4221,27 @@
           <w:sz w:val="30"/>
           <w:szCs w:val="30"/>
         </w:rPr>
+        <w:t>Popup reply review của khách</w:t>
+      </w:r>
+    </w:p>
+    <w:p>
+      <w:pPr>
+        <w:pStyle w:val="ListParagraph"/>
+        <w:numPr>
+          <w:ilvl w:val="0"/>
+          <w:numId w:val="42"/>
+        </w:numPr>
+        <w:outlineLvl w:val="2"/>
+        <w:rPr>
+          <w:sz w:val="30"/>
+          <w:szCs w:val="30"/>
+        </w:rPr>
+      </w:pPr>
+      <w:r>
+        <w:rPr>
+          <w:sz w:val="30"/>
+          <w:szCs w:val="30"/>
+        </w:rPr>
         <w:t>Màn hình thông tin cửa hàng (Store Infor: tab</w:t>
       </w:r>
       <w:r>
@@ -4462,6 +4530,27 @@
           <w:szCs w:val="30"/>
         </w:rPr>
         <w:t>Entry để nhập content</w:t>
+      </w:r>
+    </w:p>
+    <w:p>
+      <w:pPr>
+        <w:pStyle w:val="ListParagraph"/>
+        <w:numPr>
+          <w:ilvl w:val="0"/>
+          <w:numId w:val="42"/>
+        </w:numPr>
+        <w:outlineLvl w:val="2"/>
+        <w:rPr>
+          <w:sz w:val="30"/>
+          <w:szCs w:val="30"/>
+        </w:rPr>
+      </w:pPr>
+      <w:r>
+        <w:rPr>
+          <w:sz w:val="30"/>
+          <w:szCs w:val="30"/>
+        </w:rPr>
+        <w:t>Popup confirm xóa product trong màn hình quản lý product</w:t>
       </w:r>
     </w:p>
     <w:p>
@@ -10116,7 +10205,7 @@
 </file>
 
 <file path=customXml/itemProps1.xml><?xml version="1.0" encoding="utf-8"?>
-<ds:datastoreItem xmlns:ds="http://schemas.openxmlformats.org/officeDocument/2006/customXml" ds:itemID="{2CB3A792-74D3-4B19-8C69-BEBE5E3EA573}">
+<ds:datastoreItem xmlns:ds="http://schemas.openxmlformats.org/officeDocument/2006/customXml" ds:itemID="{60DA0B2D-C2EE-4228-8FC3-3B9AB8C2C9ED}">
   <ds:schemaRefs>
     <ds:schemaRef ds:uri="http://schemas.openxmlformats.org/officeDocument/2006/bibliography"/>
   </ds:schemaRefs>

</xml_diff>

<commit_message>
Finish main Screen and UI
</commit_message>
<xml_diff>
--- a/Analysis document/Phân tích phần mềm.docx
+++ b/Analysis document/Phân tích phần mềm.docx
@@ -4214,12 +4214,14 @@
         <w:rPr>
           <w:sz w:val="30"/>
           <w:szCs w:val="30"/>
-        </w:rPr>
-      </w:pPr>
-      <w:r>
-        <w:rPr>
-          <w:sz w:val="30"/>
-          <w:szCs w:val="30"/>
+          <w:highlight w:val="green"/>
+        </w:rPr>
+      </w:pPr>
+      <w:r>
+        <w:rPr>
+          <w:sz w:val="30"/>
+          <w:szCs w:val="30"/>
+          <w:highlight w:val="green"/>
         </w:rPr>
         <w:t>Popup reply review của khách</w:t>
       </w:r>
@@ -4227,6 +4229,25 @@
     <w:p>
       <w:pPr>
         <w:pStyle w:val="ListParagraph"/>
+        <w:outlineLvl w:val="2"/>
+        <w:rPr>
+          <w:sz w:val="30"/>
+          <w:szCs w:val="30"/>
+          <w:highlight w:val="green"/>
+        </w:rPr>
+      </w:pPr>
+      <w:r>
+        <w:rPr>
+          <w:sz w:val="30"/>
+          <w:szCs w:val="30"/>
+          <w:highlight w:val="green"/>
+        </w:rPr>
+        <w:t>-Popup là 1 thẻ giống thẻ review, nhưng thêm mục reply của store</w:t>
+      </w:r>
+    </w:p>
+    <w:p>
+      <w:pPr>
+        <w:pStyle w:val="ListParagraph"/>
         <w:numPr>
           <w:ilvl w:val="0"/>
           <w:numId w:val="42"/>
@@ -4242,7 +4263,21 @@
           <w:sz w:val="30"/>
           <w:szCs w:val="30"/>
         </w:rPr>
-        <w:t>Màn hình thông tin cửa hàng (Store Infor: tab</w:t>
+        <w:t>Màn hình</w:t>
+      </w:r>
+      <w:r>
+        <w:rPr>
+          <w:sz w:val="30"/>
+          <w:szCs w:val="30"/>
+        </w:rPr>
+        <w:t xml:space="preserve"> chỉnh sửa</w:t>
+      </w:r>
+      <w:r>
+        <w:rPr>
+          <w:sz w:val="30"/>
+          <w:szCs w:val="30"/>
+        </w:rPr>
+        <w:t xml:space="preserve"> thông tin cửa hàng (Store Infor: tab</w:t>
       </w:r>
       <w:r>
         <w:rPr>
@@ -4551,6 +4586,105 @@
           <w:szCs w:val="30"/>
         </w:rPr>
         <w:t>Popup confirm xóa product trong màn hình quản lý product</w:t>
+      </w:r>
+    </w:p>
+    <w:p>
+      <w:pPr>
+        <w:pStyle w:val="ListParagraph"/>
+        <w:numPr>
+          <w:ilvl w:val="0"/>
+          <w:numId w:val="42"/>
+        </w:numPr>
+        <w:outlineLvl w:val="2"/>
+        <w:rPr>
+          <w:sz w:val="30"/>
+          <w:szCs w:val="30"/>
+          <w:highlight w:val="green"/>
+        </w:rPr>
+      </w:pPr>
+      <w:r>
+        <w:rPr>
+          <w:sz w:val="30"/>
+          <w:szCs w:val="30"/>
+          <w:highlight w:val="green"/>
+        </w:rPr>
+        <w:t>Màn hình tổng quan cửa hàng:</w:t>
+      </w:r>
+    </w:p>
+    <w:p>
+      <w:pPr>
+        <w:pStyle w:val="ListParagraph"/>
+        <w:rPr>
+          <w:sz w:val="30"/>
+          <w:szCs w:val="30"/>
+        </w:rPr>
+      </w:pPr>
+      <w:r>
+        <w:rPr>
+          <w:sz w:val="30"/>
+          <w:szCs w:val="30"/>
+        </w:rPr>
+        <w:t>Gồm:</w:t>
+      </w:r>
+    </w:p>
+    <w:p>
+      <w:pPr>
+        <w:pStyle w:val="ListParagraph"/>
+        <w:numPr>
+          <w:ilvl w:val="0"/>
+          <w:numId w:val="38"/>
+        </w:numPr>
+        <w:rPr>
+          <w:sz w:val="30"/>
+          <w:szCs w:val="30"/>
+        </w:rPr>
+      </w:pPr>
+      <w:r>
+        <w:rPr>
+          <w:sz w:val="30"/>
+          <w:szCs w:val="30"/>
+        </w:rPr>
+        <w:t>1 label chứa tên cửa hàng</w:t>
+      </w:r>
+    </w:p>
+    <w:p>
+      <w:pPr>
+        <w:pStyle w:val="ListParagraph"/>
+        <w:numPr>
+          <w:ilvl w:val="0"/>
+          <w:numId w:val="38"/>
+        </w:numPr>
+        <w:rPr>
+          <w:sz w:val="30"/>
+          <w:szCs w:val="30"/>
+        </w:rPr>
+      </w:pPr>
+      <w:r>
+        <w:rPr>
+          <w:sz w:val="30"/>
+          <w:szCs w:val="30"/>
+        </w:rPr>
+        <w:t>4 danh mục: quản lý sản phẩm, order, review, chỉnh sửa thông tin</w:t>
+      </w:r>
+    </w:p>
+    <w:p>
+      <w:pPr>
+        <w:pStyle w:val="ListParagraph"/>
+        <w:numPr>
+          <w:ilvl w:val="0"/>
+          <w:numId w:val="38"/>
+        </w:numPr>
+        <w:rPr>
+          <w:sz w:val="30"/>
+          <w:szCs w:val="30"/>
+        </w:rPr>
+      </w:pPr>
+      <w:r>
+        <w:rPr>
+          <w:sz w:val="30"/>
+          <w:szCs w:val="30"/>
+        </w:rPr>
+        <w:t>1 biểu đồ hiện doanh số</w:t>
       </w:r>
     </w:p>
     <w:p>
@@ -10205,7 +10339,7 @@
 </file>
 
 <file path=customXml/itemProps1.xml><?xml version="1.0" encoding="utf-8"?>
-<ds:datastoreItem xmlns:ds="http://schemas.openxmlformats.org/officeDocument/2006/customXml" ds:itemID="{60DA0B2D-C2EE-4228-8FC3-3B9AB8C2C9ED}">
+<ds:datastoreItem xmlns:ds="http://schemas.openxmlformats.org/officeDocument/2006/customXml" ds:itemID="{7DE0A627-A9C1-41C1-AD41-99367CA9C502}">
   <ds:schemaRefs>
     <ds:schemaRef ds:uri="http://schemas.openxmlformats.org/officeDocument/2006/bibliography"/>
   </ds:schemaRefs>

</xml_diff>